<commit_message>
last commit before deliver 0.1
</commit_message>
<xml_diff>
--- a/Report/CSE401ThesisAssignmentForm.docx
+++ b/Report/CSE401ThesisAssignmentForm.docx
@@ -1,13 +1,12 @@
 
 <file path=word/document.xml><?xml version="1.0" encoding="utf-8"?>
 <w:document xmlns:r="http://schemas.openxmlformats.org/officeDocument/2006/relationships" xmlns:wp="http://schemas.openxmlformats.org/drawingml/2006/wordprocessingDrawing" xmlns:w="http://schemas.openxmlformats.org/wordprocessingml/2006/main" xmlns:w10="urn:schemas-microsoft-com:office:word" xmlns:w14="http://schemas.microsoft.com/office/word/2010/wordml" xmlns:wps="http://schemas.microsoft.com/office/word/2010/wordprocessingShape" xmlns:wpg="http://schemas.microsoft.com/office/word/2010/wordprocessingGroup" xmlns:mc="http://schemas.openxmlformats.org/markup-compatibility/2006" xmlns:v="urn:schemas-microsoft-com:vml" xmlns:o="urn:schemas-microsoft-com:office:office" xmlns:m="http://schemas.openxmlformats.org/officeDocument/2006/math" mc:Ignorable="w14">
-  <w:background w:color="FFFFFF"/>
   <w:body>
     <w:tbl>
       <w:tblPr>
         <w:tblW w:w="9639" w:type="dxa"/>
         <w:jc w:val="left"/>
-        <w:tblInd w:w="216" w:type="dxa"/>
+        <w:tblInd w:w="324" w:type="dxa"/>
         <w:tblBorders>
           <w:top w:val="single" w:color="ffffff" w:sz="8" w:space="0" w:shadow="0" w:frame="0"/>
           <w:left w:val="single" w:color="ffffff" w:sz="8" w:space="0" w:shadow="0" w:frame="0"/>
@@ -28,7 +27,7 @@
           <w:shd w:val="clear" w:color="auto" w:fill="d0ddef"/>
         </w:tblPrEx>
         <w:trPr>
-          <w:trHeight w:val="635" w:hRule="atLeast"/>
+          <w:trHeight w:val="680" w:hRule="atLeast"/>
         </w:trPr>
         <w:tc>
           <w:tcPr>
@@ -65,7 +64,52 @@
                 <w:rtl w:val="0"/>
                 <w:lang w:val="en-US"/>
               </w:rPr>
-              <w:t>CSE 401 Graduation Thesis I, Fall 2019</w:t>
+              <w:t>CSE 401 Graduation Thesis I</w:t>
+            </w:r>
+            <w:r>
+              <w:rPr>
+                <w:b w:val="1"/>
+                <w:bCs w:val="1"/>
+                <w:rtl w:val="0"/>
+                <w:lang w:val="en-US"/>
+              </w:rPr>
+              <w:t>I</w:t>
+            </w:r>
+            <w:r>
+              <w:rPr>
+                <w:b w:val="1"/>
+                <w:bCs w:val="1"/>
+                <w:rtl w:val="0"/>
+                <w:lang w:val="en-US"/>
+              </w:rPr>
+              <w:t xml:space="preserve">, </w:t>
+            </w:r>
+            <w:r>
+              <w:rPr>
+                <w:b w:val="1"/>
+                <w:bCs w:val="1"/>
+                <w:rtl w:val="0"/>
+                <w:lang w:val="en-US"/>
+              </w:rPr>
+              <w:t>Spring</w:t>
+            </w:r>
+            <w:r>
+              <w:rPr>
+                <w:b w:val="1"/>
+                <w:bCs w:val="1"/>
+                <w:rtl w:val="0"/>
+                <w:lang w:val="en-US"/>
+              </w:rPr>
+              <w:t xml:space="preserve"> </w:t>
+            </w:r>
+            <w:r>
+              <w:rPr>
+                <w:b w:val="1"/>
+                <w:bCs w:val="1"/>
+                <w:rtl w:val="0"/>
+                <w:lang w:val="en-US"/>
+              </w:rPr>
+              <w:t>2020</w:t>
             </w:r>
           </w:p>
           <w:p>
@@ -80,8 +124,6 @@
             </w:pPr>
             <w:r>
               <w:rPr>
-                <w:b w:val="1"/>
-                <w:bCs w:val="1"/>
                 <w:sz w:val="24"/>
                 <w:szCs w:val="24"/>
                 <w:rtl w:val="0"/>
@@ -97,7 +139,7 @@
           <w:shd w:val="clear" w:color="auto" w:fill="d0ddef"/>
         </w:tblPrEx>
         <w:trPr>
-          <w:trHeight w:val="3768" w:hRule="atLeast"/>
+          <w:trHeight w:val="3813" w:hRule="atLeast"/>
         </w:trPr>
         <w:tc>
           <w:tcPr>
@@ -309,454 +351,168 @@
           </w:tcPr>
           <w:p>
             <w:pPr>
-              <w:keepNext w:val="0"/>
-              <w:keepLines w:val="0"/>
-              <w:pageBreakBefore w:val="0"/>
-              <w:widowControl w:val="1"/>
-              <w:shd w:val="clear" w:color="auto" w:fill="auto"/>
-              <w:suppressAutoHyphens w:val="0"/>
+              <w:pStyle w:val="Normal.0"/>
+              <w:rPr/>
+            </w:pPr>
+            <w:r>
+              <w:rPr>
+                <w:rtl w:val="0"/>
+                <w:lang w:val="en-US"/>
+              </w:rPr>
+              <w:t>151805041</w:t>
+            </w:r>
+          </w:p>
+          <w:p>
+            <w:pPr>
+              <w:pStyle w:val="Normal.0"/>
               <w:bidi w:val="0"/>
-              <w:spacing w:before="0" w:after="0" w:line="240" w:lineRule="auto"/>
               <w:ind w:left="0" w:right="0" w:firstLine="0"/>
               <w:jc w:val="left"/>
-              <w:outlineLvl w:val="9"/>
-              <w:rPr>
-                <w:rFonts w:ascii="Times New Roman" w:cs="Times New Roman" w:hAnsi="Times New Roman" w:eastAsia="Times New Roman"/>
-                <w:b w:val="0"/>
-                <w:bCs w:val="0"/>
-                <w:i w:val="0"/>
-                <w:iCs w:val="0"/>
-                <w:caps w:val="0"/>
-                <w:smallCaps w:val="0"/>
-                <w:strike w:val="0"/>
-                <w:dstrike w:val="0"/>
-                <w:outline w:val="0"/>
-                <w:color w:val="000000"/>
-                <w:spacing w:val="0"/>
-                <w:kern w:val="0"/>
-                <w:position w:val="0"/>
-                <w:sz w:val="24"/>
-                <w:szCs w:val="24"/>
-                <w:u w:val="none" w:color="000000"/>
-                <w:vertAlign w:val="baseline"/>
-                <w:rtl w:val="0"/>
-              </w:rPr>
-            </w:pPr>
-            <w:r>
-              <w:rPr>
-                <w:rFonts w:ascii="Times New Roman" w:cs="Calibri" w:hAnsi="Times New Roman" w:eastAsia="Calibri"/>
-                <w:b w:val="0"/>
-                <w:bCs w:val="0"/>
-                <w:i w:val="0"/>
-                <w:iCs w:val="0"/>
-                <w:caps w:val="0"/>
-                <w:smallCaps w:val="0"/>
-                <w:strike w:val="0"/>
-                <w:dstrike w:val="0"/>
-                <w:outline w:val="0"/>
-                <w:color w:val="000000"/>
-                <w:spacing w:val="0"/>
-                <w:kern w:val="0"/>
-                <w:position w:val="0"/>
-                <w:sz w:val="24"/>
-                <w:szCs w:val="24"/>
-                <w:u w:val="none" w:color="000000"/>
-                <w:vertAlign w:val="baseline"/>
-                <w:rtl w:val="0"/>
-              </w:rPr>
-              <w:t>151805041</w:t>
-            </w:r>
-          </w:p>
-          <w:p>
-            <w:pPr>
-              <w:keepNext w:val="0"/>
-              <w:keepLines w:val="0"/>
-              <w:pageBreakBefore w:val="0"/>
-              <w:widowControl w:val="1"/>
-              <w:shd w:val="clear" w:color="auto" w:fill="auto"/>
-              <w:suppressAutoHyphens w:val="0"/>
+              <w:rPr>
+                <w:rtl w:val="0"/>
+              </w:rPr>
+            </w:pPr>
+            <w:r>
+              <w:rPr>
+                <w:rtl w:val="0"/>
+                <w:lang w:val="en-US"/>
+              </w:rPr>
+              <w:t xml:space="preserve">Okan </w:t>
+            </w:r>
+            <w:r>
+              <w:rPr>
+                <w:rtl w:val="0"/>
+                <w:lang w:val="en-US"/>
+              </w:rPr>
+              <w:t>Çİ</w:t>
+            </w:r>
+            <w:r>
+              <w:rPr>
+                <w:rtl w:val="0"/>
+                <w:lang w:val="en-US"/>
+              </w:rPr>
+              <w:t>FT</w:t>
+            </w:r>
+            <w:r>
+              <w:rPr>
+                <w:rtl w:val="0"/>
+                <w:lang w:val="en-US"/>
+              </w:rPr>
+              <w:t>Çİ</w:t>
+            </w:r>
+          </w:p>
+          <w:p>
+            <w:pPr>
+              <w:pStyle w:val="Normal.0"/>
               <w:bidi w:val="0"/>
-              <w:spacing w:before="0" w:after="0" w:line="240" w:lineRule="auto"/>
               <w:ind w:left="0" w:right="0" w:firstLine="0"/>
               <w:jc w:val="left"/>
-              <w:outlineLvl w:val="9"/>
-              <w:rPr>
-                <w:rFonts w:ascii="Times New Roman" w:cs="Times New Roman" w:hAnsi="Times New Roman" w:eastAsia="Times New Roman"/>
-                <w:b w:val="0"/>
-                <w:bCs w:val="0"/>
-                <w:i w:val="0"/>
-                <w:iCs w:val="0"/>
-                <w:caps w:val="0"/>
-                <w:smallCaps w:val="0"/>
-                <w:strike w:val="0"/>
-                <w:dstrike w:val="0"/>
+              <w:rPr>
+                <w:rStyle w:val="None"/>
+                <w:rtl w:val="0"/>
+              </w:rPr>
+            </w:pPr>
+            <w:r>
+              <w:rPr>
+                <w:rStyle w:val="Hyperlink.0"/>
                 <w:outline w:val="0"/>
-                <w:color w:val="000000"/>
-                <w:spacing w:val="0"/>
-                <w:kern w:val="0"/>
-                <w:position w:val="0"/>
-                <w:sz w:val="24"/>
-                <w:szCs w:val="24"/>
-                <w:u w:val="none" w:color="000000"/>
-                <w:vertAlign w:val="baseline"/>
-                <w:rtl w:val="0"/>
-              </w:rPr>
-            </w:pPr>
-            <w:r>
-              <w:rPr>
-                <w:rFonts w:ascii="Times New Roman" w:cs="Calibri" w:hAnsi="Times New Roman" w:eastAsia="Calibri"/>
-                <w:b w:val="0"/>
-                <w:bCs w:val="0"/>
-                <w:i w:val="0"/>
-                <w:iCs w:val="0"/>
-                <w:caps w:val="0"/>
-                <w:smallCaps w:val="0"/>
-                <w:strike w:val="0"/>
-                <w:dstrike w:val="0"/>
+                <w:color w:val="0000ff"/>
+                <w:u w:val="single" w:color="0000ff"/>
+                <w:lang w:val="en-US"/>
+                <w14:textFill>
+                  <w14:solidFill>
+                    <w14:srgbClr w14:val="0000FF"/>
+                  </w14:solidFill>
+                </w14:textFill>
+              </w:rPr>
+              <w:fldChar w:fldCharType="begin" w:fldLock="0"/>
+            </w:r>
+            <w:r>
+              <w:rPr>
+                <w:rStyle w:val="Hyperlink.0"/>
                 <w:outline w:val="0"/>
-                <w:color w:val="000000"/>
-                <w:spacing w:val="0"/>
-                <w:kern w:val="0"/>
-                <w:position w:val="0"/>
-                <w:sz w:val="24"/>
-                <w:szCs w:val="24"/>
-                <w:u w:val="none" w:color="000000"/>
-                <w:vertAlign w:val="baseline"/>
-                <w:rtl w:val="0"/>
-              </w:rPr>
-              <w:t xml:space="preserve">Okan </w:t>
-            </w:r>
-            <w:r>
-              <w:rPr>
-                <w:rFonts w:ascii="Times New Roman" w:cs="Calibri" w:hAnsi="Times New Roman" w:eastAsia="Calibri" w:hint="default"/>
-                <w:b w:val="0"/>
-                <w:bCs w:val="0"/>
-                <w:i w:val="0"/>
-                <w:iCs w:val="0"/>
-                <w:caps w:val="0"/>
-                <w:smallCaps w:val="0"/>
-                <w:strike w:val="0"/>
-                <w:dstrike w:val="0"/>
+                <w:color w:val="0000ff"/>
+                <w:u w:val="single" w:color="0000ff"/>
+                <w:lang w:val="en-US"/>
+                <w14:textFill>
+                  <w14:solidFill>
+                    <w14:srgbClr w14:val="0000FF"/>
+                  </w14:solidFill>
+                </w14:textFill>
+              </w:rPr>
+              <w:instrText xml:space="preserve"> HYPERLINK "mailto:okanvk.ciftci@gmail.com"</w:instrText>
+            </w:r>
+            <w:r>
+              <w:rPr>
+                <w:rStyle w:val="Hyperlink.0"/>
                 <w:outline w:val="0"/>
-                <w:color w:val="000000"/>
-                <w:spacing w:val="0"/>
-                <w:kern w:val="0"/>
-                <w:position w:val="0"/>
-                <w:sz w:val="24"/>
-                <w:szCs w:val="24"/>
-                <w:u w:val="none" w:color="000000"/>
-                <w:vertAlign w:val="baseline"/>
-                <w:rtl w:val="0"/>
-              </w:rPr>
-              <w:t>Çİ</w:t>
-            </w:r>
-            <w:r>
-              <w:rPr>
-                <w:rFonts w:ascii="Times New Roman" w:cs="Calibri" w:hAnsi="Times New Roman" w:eastAsia="Calibri"/>
-                <w:b w:val="0"/>
-                <w:bCs w:val="0"/>
-                <w:i w:val="0"/>
-                <w:iCs w:val="0"/>
-                <w:caps w:val="0"/>
-                <w:smallCaps w:val="0"/>
-                <w:strike w:val="0"/>
-                <w:dstrike w:val="0"/>
+                <w:color w:val="0000ff"/>
+                <w:u w:val="single" w:color="0000ff"/>
+                <w:lang w:val="en-US"/>
+                <w14:textFill>
+                  <w14:solidFill>
+                    <w14:srgbClr w14:val="0000FF"/>
+                  </w14:solidFill>
+                </w14:textFill>
+              </w:rPr>
+              <w:fldChar w:fldCharType="separate" w:fldLock="0"/>
+            </w:r>
+            <w:r>
+              <w:rPr>
+                <w:rStyle w:val="Hyperlink.0"/>
                 <w:outline w:val="0"/>
-                <w:color w:val="000000"/>
-                <w:spacing w:val="0"/>
-                <w:kern w:val="0"/>
-                <w:position w:val="0"/>
-                <w:sz w:val="24"/>
-                <w:szCs w:val="24"/>
-                <w:u w:val="none" w:color="000000"/>
-                <w:vertAlign w:val="baseline"/>
-                <w:rtl w:val="0"/>
-              </w:rPr>
-              <w:t>FT</w:t>
-            </w:r>
-            <w:r>
-              <w:rPr>
-                <w:rFonts w:ascii="Times New Roman" w:cs="Calibri" w:hAnsi="Times New Roman" w:eastAsia="Calibri" w:hint="default"/>
-                <w:b w:val="0"/>
-                <w:bCs w:val="0"/>
-                <w:i w:val="0"/>
-                <w:iCs w:val="0"/>
-                <w:caps w:val="0"/>
-                <w:smallCaps w:val="0"/>
-                <w:strike w:val="0"/>
-                <w:dstrike w:val="0"/>
-                <w:outline w:val="0"/>
-                <w:color w:val="000000"/>
-                <w:spacing w:val="0"/>
-                <w:kern w:val="0"/>
-                <w:position w:val="0"/>
-                <w:sz w:val="24"/>
-                <w:szCs w:val="24"/>
-                <w:u w:val="none" w:color="000000"/>
-                <w:vertAlign w:val="baseline"/>
-                <w:rtl w:val="0"/>
-              </w:rPr>
-              <w:t>Çİ</w:t>
-            </w:r>
-          </w:p>
-          <w:p>
-            <w:pPr>
-              <w:keepNext w:val="0"/>
-              <w:keepLines w:val="0"/>
-              <w:pageBreakBefore w:val="0"/>
-              <w:widowControl w:val="1"/>
-              <w:shd w:val="clear" w:color="auto" w:fill="auto"/>
-              <w:suppressAutoHyphens w:val="0"/>
+                <w:color w:val="0000ff"/>
+                <w:u w:val="single" w:color="0000ff"/>
+                <w:rtl w:val="0"/>
+                <w:lang w:val="en-US"/>
+                <w14:textFill>
+                  <w14:solidFill>
+                    <w14:srgbClr w14:val="0000FF"/>
+                  </w14:solidFill>
+                </w14:textFill>
+              </w:rPr>
+              <w:t>okanvk.ciftci@gmail.com</w:t>
+            </w:r>
+            <w:r>
+              <w:rPr/>
+              <w:fldChar w:fldCharType="end" w:fldLock="0"/>
+            </w:r>
+          </w:p>
+          <w:p>
+            <w:pPr>
+              <w:pStyle w:val="Normal.0"/>
               <w:bidi w:val="0"/>
-              <w:spacing w:before="0" w:after="0" w:line="240" w:lineRule="auto"/>
               <w:ind w:left="0" w:right="0" w:firstLine="0"/>
               <w:jc w:val="left"/>
-              <w:outlineLvl w:val="9"/>
-              <w:rPr>
-                <w:rFonts w:ascii="Times New Roman" w:cs="Times New Roman" w:hAnsi="Times New Roman" w:eastAsia="Times New Roman"/>
-                <w:b w:val="0"/>
-                <w:bCs w:val="0"/>
-                <w:i w:val="0"/>
-                <w:iCs w:val="0"/>
-                <w:caps w:val="0"/>
-                <w:smallCaps w:val="0"/>
-                <w:strike w:val="0"/>
-                <w:dstrike w:val="0"/>
-                <w:outline w:val="0"/>
-                <w:color w:val="000000"/>
-                <w:spacing w:val="0"/>
-                <w:kern w:val="0"/>
-                <w:position w:val="0"/>
-                <w:sz w:val="24"/>
-                <w:szCs w:val="24"/>
-                <w:u w:val="none" w:color="000000"/>
-                <w:vertAlign w:val="baseline"/>
-                <w:rtl w:val="0"/>
-              </w:rPr>
-            </w:pPr>
-            <w:r>
-              <w:rPr>
-                <w:rStyle w:val="Hyperlink.0"/>
-                <w:rFonts w:ascii="Times New Roman" w:cs="Times New Roman" w:hAnsi="Times New Roman" w:eastAsia="Times New Roman"/>
-                <w:b w:val="0"/>
-                <w:bCs w:val="0"/>
-                <w:i w:val="0"/>
-                <w:iCs w:val="0"/>
-                <w:caps w:val="0"/>
-                <w:smallCaps w:val="0"/>
-                <w:strike w:val="0"/>
-                <w:dstrike w:val="0"/>
-                <w:outline w:val="0"/>
-                <w:color w:val="0000ff"/>
-                <w:spacing w:val="0"/>
-                <w:kern w:val="0"/>
-                <w:position w:val="0"/>
-                <w:sz w:val="24"/>
-                <w:szCs w:val="24"/>
-                <w:u w:val="single" w:color="0000ff"/>
-                <w:vertAlign w:val="baseline"/>
-                <w:rtl w:val="0"/>
-              </w:rPr>
-              <w:fldChar w:fldCharType="begin" w:fldLock="0"/>
-            </w:r>
-            <w:r>
-              <w:rPr>
-                <w:rStyle w:val="Hyperlink.0"/>
-                <w:rFonts w:ascii="Times New Roman" w:cs="Times New Roman" w:hAnsi="Times New Roman" w:eastAsia="Times New Roman"/>
-                <w:b w:val="0"/>
-                <w:bCs w:val="0"/>
-                <w:i w:val="0"/>
-                <w:iCs w:val="0"/>
-                <w:caps w:val="0"/>
-                <w:smallCaps w:val="0"/>
-                <w:strike w:val="0"/>
-                <w:dstrike w:val="0"/>
-                <w:outline w:val="0"/>
-                <w:color w:val="0000ff"/>
-                <w:spacing w:val="0"/>
-                <w:kern w:val="0"/>
-                <w:position w:val="0"/>
-                <w:sz w:val="24"/>
-                <w:szCs w:val="24"/>
-                <w:u w:val="single" w:color="0000ff"/>
-                <w:vertAlign w:val="baseline"/>
-                <w:rtl w:val="0"/>
-              </w:rPr>
-              <w:instrText xml:space="preserve"> HYPERLINK "mailto:okanvk.ciftci@gmail.com"</w:instrText>
-            </w:r>
-            <w:r>
-              <w:rPr>
-                <w:rStyle w:val="Hyperlink.0"/>
-                <w:rFonts w:ascii="Times New Roman" w:cs="Times New Roman" w:hAnsi="Times New Roman" w:eastAsia="Times New Roman"/>
-                <w:b w:val="0"/>
-                <w:bCs w:val="0"/>
-                <w:i w:val="0"/>
-                <w:iCs w:val="0"/>
-                <w:caps w:val="0"/>
-                <w:smallCaps w:val="0"/>
-                <w:strike w:val="0"/>
-                <w:dstrike w:val="0"/>
-                <w:outline w:val="0"/>
-                <w:color w:val="0000ff"/>
-                <w:spacing w:val="0"/>
-                <w:kern w:val="0"/>
-                <w:position w:val="0"/>
-                <w:sz w:val="24"/>
-                <w:szCs w:val="24"/>
-                <w:u w:val="single" w:color="0000ff"/>
-                <w:vertAlign w:val="baseline"/>
-                <w:rtl w:val="0"/>
-              </w:rPr>
-              <w:fldChar w:fldCharType="separate" w:fldLock="0"/>
-            </w:r>
-            <w:r>
-              <w:rPr>
-                <w:rStyle w:val="Hyperlink.0"/>
-                <w:rFonts w:ascii="Times New Roman" w:cs="Calibri" w:hAnsi="Times New Roman" w:eastAsia="Calibri"/>
-                <w:b w:val="0"/>
-                <w:bCs w:val="0"/>
-                <w:i w:val="0"/>
-                <w:iCs w:val="0"/>
-                <w:caps w:val="0"/>
-                <w:smallCaps w:val="0"/>
-                <w:strike w:val="0"/>
-                <w:dstrike w:val="0"/>
-                <w:outline w:val="0"/>
-                <w:color w:val="0000ff"/>
-                <w:spacing w:val="0"/>
-                <w:kern w:val="0"/>
-                <w:position w:val="0"/>
-                <w:sz w:val="24"/>
-                <w:szCs w:val="24"/>
-                <w:u w:val="single" w:color="0000ff"/>
-                <w:vertAlign w:val="baseline"/>
-                <w:rtl w:val="0"/>
-              </w:rPr>
-              <w:t>okanvk.ciftci@gmail.com</w:t>
-            </w:r>
-            <w:r>
-              <w:rPr>
-                <w:rFonts w:ascii="Times New Roman" w:cs="Times New Roman" w:hAnsi="Times New Roman" w:eastAsia="Times New Roman"/>
-                <w:b w:val="0"/>
-                <w:bCs w:val="0"/>
-                <w:i w:val="0"/>
-                <w:iCs w:val="0"/>
-                <w:caps w:val="0"/>
-                <w:smallCaps w:val="0"/>
-                <w:strike w:val="0"/>
-                <w:dstrike w:val="0"/>
-                <w:outline w:val="0"/>
-                <w:color w:val="000000"/>
-                <w:spacing w:val="0"/>
-                <w:kern w:val="0"/>
-                <w:position w:val="0"/>
-                <w:sz w:val="24"/>
-                <w:szCs w:val="24"/>
-                <w:u w:val="none" w:color="000000"/>
-                <w:vertAlign w:val="baseline"/>
-                <w:rtl w:val="0"/>
-              </w:rPr>
-              <w:fldChar w:fldCharType="end" w:fldLock="0"/>
-            </w:r>
-          </w:p>
-          <w:p>
-            <w:pPr>
-              <w:keepNext w:val="0"/>
-              <w:keepLines w:val="0"/>
-              <w:pageBreakBefore w:val="0"/>
-              <w:widowControl w:val="1"/>
-              <w:shd w:val="clear" w:color="auto" w:fill="auto"/>
-              <w:suppressAutoHyphens w:val="0"/>
+              <w:rPr>
+                <w:rStyle w:val="None"/>
+                <w:rtl w:val="0"/>
+              </w:rPr>
+            </w:pPr>
+            <w:r>
+              <w:rPr>
+                <w:rStyle w:val="None"/>
+                <w:rtl w:val="0"/>
+                <w:lang w:val="en-US"/>
+              </w:rPr>
+              <w:t>05530197423</w:t>
+            </w:r>
+          </w:p>
+          <w:p>
+            <w:pPr>
+              <w:pStyle w:val="Normal.0"/>
               <w:bidi w:val="0"/>
-              <w:spacing w:before="0" w:after="0" w:line="240" w:lineRule="auto"/>
               <w:ind w:left="0" w:right="0" w:firstLine="0"/>
               <w:jc w:val="left"/>
-              <w:outlineLvl w:val="9"/>
-              <w:rPr>
-                <w:rFonts w:ascii="Times New Roman" w:cs="Times New Roman" w:hAnsi="Times New Roman" w:eastAsia="Times New Roman"/>
-                <w:b w:val="0"/>
-                <w:bCs w:val="0"/>
-                <w:i w:val="0"/>
-                <w:iCs w:val="0"/>
-                <w:caps w:val="0"/>
-                <w:smallCaps w:val="0"/>
-                <w:strike w:val="0"/>
-                <w:dstrike w:val="0"/>
-                <w:outline w:val="0"/>
-                <w:color w:val="000000"/>
-                <w:spacing w:val="0"/>
-                <w:kern w:val="0"/>
-                <w:position w:val="0"/>
-                <w:sz w:val="24"/>
-                <w:szCs w:val="24"/>
-                <w:u w:val="none" w:color="000000"/>
-                <w:vertAlign w:val="baseline"/>
-                <w:rtl w:val="0"/>
-              </w:rPr>
-            </w:pPr>
-            <w:r>
-              <w:rPr>
-                <w:rFonts w:ascii="Times New Roman" w:cs="Calibri" w:hAnsi="Times New Roman" w:eastAsia="Calibri"/>
-                <w:b w:val="0"/>
-                <w:bCs w:val="0"/>
-                <w:i w:val="0"/>
-                <w:iCs w:val="0"/>
-                <w:caps w:val="0"/>
-                <w:smallCaps w:val="0"/>
-                <w:strike w:val="0"/>
-                <w:dstrike w:val="0"/>
-                <w:outline w:val="0"/>
-                <w:color w:val="000000"/>
-                <w:spacing w:val="0"/>
-                <w:kern w:val="0"/>
-                <w:position w:val="0"/>
-                <w:sz w:val="24"/>
-                <w:szCs w:val="24"/>
-                <w:u w:val="none" w:color="000000"/>
-                <w:vertAlign w:val="baseline"/>
-                <w:rtl w:val="0"/>
-              </w:rPr>
-              <w:t>05530197423</w:t>
-            </w:r>
-          </w:p>
-          <w:p>
-            <w:pPr>
-              <w:keepNext w:val="0"/>
-              <w:keepLines w:val="0"/>
-              <w:pageBreakBefore w:val="0"/>
-              <w:widowControl w:val="1"/>
-              <w:shd w:val="clear" w:color="auto" w:fill="auto"/>
-              <w:suppressAutoHyphens w:val="0"/>
-              <w:bidi w:val="0"/>
-              <w:spacing w:before="0" w:after="0" w:line="240" w:lineRule="auto"/>
-              <w:ind w:left="0" w:right="0" w:firstLine="0"/>
-              <w:jc w:val="left"/>
-              <w:outlineLvl w:val="9"/>
-              <w:rPr>
-                <w:rtl w:val="0"/>
-              </w:rPr>
-            </w:pPr>
-            <w:r>
-              <w:rPr>
-                <w:rFonts w:ascii="Times New Roman" w:cs="Calibri" w:hAnsi="Times New Roman" w:eastAsia="Calibri"/>
-                <w:b w:val="0"/>
-                <w:bCs w:val="0"/>
-                <w:i w:val="0"/>
-                <w:iCs w:val="0"/>
-                <w:caps w:val="0"/>
-                <w:smallCaps w:val="0"/>
-                <w:strike w:val="0"/>
-                <w:dstrike w:val="0"/>
-                <w:outline w:val="0"/>
-                <w:color w:val="000000"/>
-                <w:spacing w:val="0"/>
-                <w:kern w:val="0"/>
-                <w:position w:val="0"/>
-                <w:sz w:val="24"/>
-                <w:szCs w:val="24"/>
-                <w:u w:val="none" w:color="000000"/>
-                <w:vertAlign w:val="baseline"/>
-                <w:rtl w:val="0"/>
+              <w:rPr>
+                <w:rtl w:val="0"/>
+              </w:rPr>
+            </w:pPr>
+            <w:r>
+              <w:rPr>
+                <w:rStyle w:val="None"/>
+                <w:rtl w:val="0"/>
+                <w:lang w:val="en-US"/>
               </w:rPr>
               <w:t>Computer Science Engineering</w:t>
             </w:r>
@@ -768,7 +524,7 @@
           <w:shd w:val="clear" w:color="auto" w:fill="d0ddef"/>
         </w:tblPrEx>
         <w:trPr>
-          <w:trHeight w:val="785" w:hRule="atLeast"/>
+          <w:trHeight w:val="800" w:hRule="atLeast"/>
         </w:trPr>
         <w:tc>
           <w:tcPr>
@@ -792,6 +548,7 @@
             <w:pPr>
               <w:pStyle w:val="Normal.0"/>
               <w:rPr>
+                <w:rStyle w:val="None"/>
                 <w:b w:val="1"/>
                 <w:bCs w:val="1"/>
                 <w:sz w:val="16"/>
@@ -812,18 +569,13 @@
             </w:pPr>
             <w:r>
               <w:rPr>
+                <w:rStyle w:val="None"/>
                 <w:b w:val="1"/>
                 <w:bCs w:val="1"/>
                 <w:rtl w:val="0"/>
                 <w:lang w:val="en-US"/>
               </w:rPr>
               <w:t>Project Codename</w:t>
-            </w:r>
-            <w:r>
-              <w:rPr>
-                <w:b w:val="1"/>
-                <w:bCs w:val="1"/>
-              </w:rPr>
             </w:r>
           </w:p>
         </w:tc>
@@ -847,42 +599,13 @@
           </w:tcPr>
           <w:p>
             <w:pPr>
-              <w:keepNext w:val="0"/>
-              <w:keepLines w:val="0"/>
-              <w:pageBreakBefore w:val="0"/>
-              <w:widowControl w:val="1"/>
-              <w:shd w:val="clear" w:color="auto" w:fill="auto"/>
-              <w:suppressAutoHyphens w:val="0"/>
-              <w:bidi w:val="0"/>
-              <w:spacing w:before="0" w:after="0" w:line="240" w:lineRule="auto"/>
-              <w:ind w:left="0" w:right="0" w:firstLine="0"/>
-              <w:jc w:val="left"/>
-              <w:outlineLvl w:val="9"/>
-              <w:rPr>
-                <w:rtl w:val="0"/>
-              </w:rPr>
-            </w:pPr>
-            <w:r>
-              <w:rPr>
-                <w:rFonts w:ascii="Times New Roman" w:cs="Calibri" w:hAnsi="Times New Roman" w:eastAsia="Calibri"/>
-                <w:b w:val="0"/>
-                <w:bCs w:val="0"/>
-                <w:i w:val="0"/>
-                <w:iCs w:val="0"/>
-                <w:caps w:val="0"/>
-                <w:smallCaps w:val="0"/>
-                <w:strike w:val="0"/>
-                <w:dstrike w:val="0"/>
-                <w:outline w:val="0"/>
-                <w:color w:val="000000"/>
-                <w:spacing w:val="0"/>
-                <w:kern w:val="0"/>
-                <w:position w:val="0"/>
-                <w:sz w:val="24"/>
-                <w:szCs w:val="24"/>
-                <w:u w:val="none" w:color="000000"/>
-                <w:vertAlign w:val="baseline"/>
-                <w:rtl w:val="0"/>
+              <w:pStyle w:val="Normal.0"/>
+            </w:pPr>
+            <w:r>
+              <w:rPr>
+                <w:rStyle w:val="None"/>
+                <w:rtl w:val="0"/>
+                <w:lang w:val="en-US"/>
               </w:rPr>
               <w:t>Social Media Music Web Platform</w:t>
             </w:r>
@@ -894,7 +617,7 @@
           <w:shd w:val="clear" w:color="auto" w:fill="d0ddef"/>
         </w:tblPrEx>
         <w:trPr>
-          <w:trHeight w:val="785" w:hRule="atLeast"/>
+          <w:trHeight w:val="800" w:hRule="atLeast"/>
         </w:trPr>
         <w:tc>
           <w:tcPr>
@@ -918,6 +641,7 @@
             <w:pPr>
               <w:pStyle w:val="Normal.0"/>
               <w:rPr>
+                <w:rStyle w:val="None"/>
                 <w:b w:val="1"/>
                 <w:bCs w:val="1"/>
                 <w:sz w:val="16"/>
@@ -938,18 +662,13 @@
             </w:pPr>
             <w:r>
               <w:rPr>
+                <w:rStyle w:val="None"/>
                 <w:b w:val="1"/>
                 <w:bCs w:val="1"/>
                 <w:rtl w:val="0"/>
                 <w:lang w:val="en-US"/>
               </w:rPr>
               <w:t>Project Title</w:t>
-            </w:r>
-            <w:r>
-              <w:rPr>
-                <w:b w:val="1"/>
-                <w:bCs w:val="1"/>
-              </w:rPr>
             </w:r>
           </w:p>
         </w:tc>
@@ -973,42 +692,13 @@
           </w:tcPr>
           <w:p>
             <w:pPr>
-              <w:keepNext w:val="0"/>
-              <w:keepLines w:val="0"/>
-              <w:pageBreakBefore w:val="0"/>
-              <w:widowControl w:val="1"/>
-              <w:shd w:val="clear" w:color="auto" w:fill="auto"/>
-              <w:suppressAutoHyphens w:val="0"/>
-              <w:bidi w:val="0"/>
-              <w:spacing w:before="0" w:after="0" w:line="240" w:lineRule="auto"/>
-              <w:ind w:left="0" w:right="0" w:firstLine="0"/>
-              <w:jc w:val="left"/>
-              <w:outlineLvl w:val="9"/>
-              <w:rPr>
-                <w:rtl w:val="0"/>
-              </w:rPr>
-            </w:pPr>
-            <w:r>
-              <w:rPr>
-                <w:rFonts w:ascii="Times New Roman" w:cs="Calibri" w:hAnsi="Times New Roman" w:eastAsia="Calibri"/>
-                <w:b w:val="0"/>
-                <w:bCs w:val="0"/>
-                <w:i w:val="0"/>
-                <w:iCs w:val="0"/>
-                <w:caps w:val="0"/>
-                <w:smallCaps w:val="0"/>
-                <w:strike w:val="0"/>
-                <w:dstrike w:val="0"/>
-                <w:outline w:val="0"/>
-                <w:color w:val="000000"/>
-                <w:spacing w:val="0"/>
-                <w:kern w:val="0"/>
-                <w:position w:val="0"/>
-                <w:sz w:val="24"/>
-                <w:szCs w:val="24"/>
-                <w:u w:val="none" w:color="000000"/>
-                <w:vertAlign w:val="baseline"/>
-                <w:rtl w:val="0"/>
+              <w:pStyle w:val="Normal.0"/>
+            </w:pPr>
+            <w:r>
+              <w:rPr>
+                <w:rStyle w:val="None"/>
+                <w:rtl w:val="0"/>
+                <w:lang w:val="en-US"/>
               </w:rPr>
               <w:t>Cukatify</w:t>
             </w:r>
@@ -1020,7 +710,7 @@
           <w:shd w:val="clear" w:color="auto" w:fill="d0ddef"/>
         </w:tblPrEx>
         <w:trPr>
-          <w:trHeight w:val="1885" w:hRule="atLeast"/>
+          <w:trHeight w:val="1900" w:hRule="atLeast"/>
         </w:trPr>
         <w:tc>
           <w:tcPr>
@@ -1044,6 +734,7 @@
             <w:pPr>
               <w:pStyle w:val="Normal.0"/>
               <w:rPr>
+                <w:rStyle w:val="None"/>
                 <w:b w:val="1"/>
                 <w:bCs w:val="1"/>
                 <w:sz w:val="16"/>
@@ -1059,13 +750,15 @@
               <w:ind w:left="0" w:right="0" w:firstLine="0"/>
               <w:jc w:val="left"/>
               <w:rPr>
-                <w:b w:val="1"/>
-                <w:bCs w:val="1"/>
-                <w:rtl w:val="0"/>
-              </w:rPr>
-            </w:pPr>
-            <w:r>
-              <w:rPr>
+                <w:rStyle w:val="None"/>
+                <w:b w:val="1"/>
+                <w:bCs w:val="1"/>
+                <w:rtl w:val="0"/>
+              </w:rPr>
+            </w:pPr>
+            <w:r>
+              <w:rPr>
+                <w:rStyle w:val="None"/>
                 <w:b w:val="1"/>
                 <w:bCs w:val="1"/>
                 <w:rtl w:val="0"/>
@@ -1078,6 +771,7 @@
             <w:pPr>
               <w:pStyle w:val="Normal.0"/>
               <w:rPr>
+                <w:rStyle w:val="None"/>
                 <w:sz w:val="20"/>
                 <w:szCs w:val="20"/>
                 <w:lang w:val="en-US"/>
@@ -1088,6 +782,7 @@
             <w:pPr>
               <w:pStyle w:val="Normal.0"/>
               <w:rPr>
+                <w:rStyle w:val="None"/>
                 <w:sz w:val="20"/>
                 <w:szCs w:val="20"/>
                 <w:lang w:val="en-US"/>
@@ -1098,6 +793,7 @@
             <w:pPr>
               <w:pStyle w:val="Normal.0"/>
               <w:rPr>
+                <w:rStyle w:val="None"/>
                 <w:sz w:val="20"/>
                 <w:szCs w:val="20"/>
                 <w:lang w:val="en-US"/>
@@ -1107,19 +803,10 @@
           <w:p>
             <w:pPr>
               <w:pStyle w:val="Normal.0"/>
-              <w:rPr>
-                <w:sz w:val="20"/>
-                <w:szCs w:val="20"/>
-                <w:lang w:val="en-US"/>
-              </w:rPr>
-            </w:pPr>
-          </w:p>
-          <w:p>
-            <w:pPr>
-              <w:pStyle w:val="Normal.0"/>
-            </w:pPr>
-            <w:r>
-              <w:rPr>
+            </w:pPr>
+            <w:r>
+              <w:rPr>
+                <w:rStyle w:val="None"/>
                 <w:sz w:val="20"/>
                 <w:szCs w:val="20"/>
                 <w:lang w:val="en-US"/>
@@ -1147,42 +834,13 @@
           </w:tcPr>
           <w:p>
             <w:pPr>
-              <w:keepNext w:val="0"/>
-              <w:keepLines w:val="0"/>
-              <w:pageBreakBefore w:val="0"/>
-              <w:widowControl w:val="1"/>
-              <w:shd w:val="clear" w:color="auto" w:fill="auto"/>
-              <w:suppressAutoHyphens w:val="0"/>
-              <w:bidi w:val="0"/>
-              <w:spacing w:before="0" w:after="0" w:line="240" w:lineRule="auto"/>
-              <w:ind w:left="0" w:right="0" w:firstLine="0"/>
-              <w:jc w:val="left"/>
-              <w:outlineLvl w:val="9"/>
-              <w:rPr>
-                <w:rtl w:val="0"/>
-              </w:rPr>
-            </w:pPr>
-            <w:r>
-              <w:rPr>
-                <w:rFonts w:ascii="Times New Roman" w:cs="Calibri" w:hAnsi="Times New Roman" w:eastAsia="Calibri"/>
-                <w:b w:val="0"/>
-                <w:bCs w:val="0"/>
-                <w:i w:val="0"/>
-                <w:iCs w:val="0"/>
-                <w:caps w:val="0"/>
-                <w:smallCaps w:val="0"/>
-                <w:strike w:val="0"/>
-                <w:dstrike w:val="0"/>
-                <w:outline w:val="0"/>
-                <w:color w:val="000000"/>
-                <w:spacing w:val="0"/>
-                <w:kern w:val="0"/>
-                <w:position w:val="0"/>
-                <w:sz w:val="24"/>
-                <w:szCs w:val="24"/>
-                <w:u w:val="none" w:color="000000"/>
-                <w:vertAlign w:val="baseline"/>
-                <w:rtl w:val="0"/>
+              <w:pStyle w:val="Normal.0"/>
+            </w:pPr>
+            <w:r>
+              <w:rPr>
+                <w:rStyle w:val="None"/>
+                <w:rtl w:val="0"/>
+                <w:lang w:val="en-US"/>
               </w:rPr>
               <w:t>Our project is a social media music web platform going to provide music related stuff such as recommendation, data about musicians, communication between users via using Spotify api, ontologies, deep learning and nlp techniques.</w:t>
             </w:r>
@@ -1194,7 +852,7 @@
           <w:shd w:val="clear" w:color="auto" w:fill="d0ddef"/>
         </w:tblPrEx>
         <w:trPr>
-          <w:trHeight w:val="1265" w:hRule="atLeast"/>
+          <w:trHeight w:val="1280" w:hRule="atLeast"/>
         </w:trPr>
         <w:tc>
           <w:tcPr>
@@ -1218,6 +876,7 @@
             <w:pPr>
               <w:pStyle w:val="Normal.0"/>
               <w:rPr>
+                <w:rStyle w:val="None"/>
                 <w:b w:val="1"/>
                 <w:bCs w:val="1"/>
                 <w:sz w:val="16"/>
@@ -1233,13 +892,15 @@
               <w:ind w:left="0" w:right="0" w:firstLine="0"/>
               <w:jc w:val="left"/>
               <w:rPr>
-                <w:b w:val="1"/>
-                <w:bCs w:val="1"/>
-                <w:rtl w:val="0"/>
-              </w:rPr>
-            </w:pPr>
-            <w:r>
-              <w:rPr>
+                <w:rStyle w:val="None"/>
+                <w:b w:val="1"/>
+                <w:bCs w:val="1"/>
+                <w:rtl w:val="0"/>
+              </w:rPr>
+            </w:pPr>
+            <w:r>
+              <w:rPr>
+                <w:rStyle w:val="None"/>
                 <w:b w:val="1"/>
                 <w:bCs w:val="1"/>
                 <w:rtl w:val="0"/>
@@ -1252,6 +913,7 @@
             <w:pPr>
               <w:pStyle w:val="Normal.0"/>
               <w:rPr>
+                <w:rStyle w:val="None"/>
                 <w:b w:val="1"/>
                 <w:bCs w:val="1"/>
                 <w:sz w:val="16"/>
@@ -1272,18 +934,13 @@
             </w:pPr>
             <w:r>
               <w:rPr>
+                <w:rStyle w:val="None"/>
                 <w:b w:val="1"/>
                 <w:bCs w:val="1"/>
                 <w:rtl w:val="0"/>
                 <w:lang w:val="en-US"/>
               </w:rPr>
               <w:t>Signature and Date</w:t>
-            </w:r>
-            <w:r>
-              <w:rPr>
-                <w:b w:val="1"/>
-                <w:bCs w:val="1"/>
-              </w:rPr>
             </w:r>
           </w:p>
         </w:tc>
@@ -1307,66 +964,21 @@
           </w:tcPr>
           <w:p>
             <w:pPr>
-              <w:keepNext w:val="0"/>
-              <w:keepLines w:val="0"/>
-              <w:pageBreakBefore w:val="0"/>
-              <w:widowControl w:val="1"/>
-              <w:shd w:val="clear" w:color="auto" w:fill="auto"/>
-              <w:suppressAutoHyphens w:val="0"/>
-              <w:bidi w:val="0"/>
-              <w:spacing w:before="0" w:after="0" w:line="240" w:lineRule="auto"/>
-              <w:ind w:left="0" w:right="0" w:firstLine="0"/>
-              <w:jc w:val="left"/>
-              <w:outlineLvl w:val="9"/>
-              <w:rPr>
-                <w:rtl w:val="0"/>
-              </w:rPr>
-            </w:pPr>
-            <w:r>
-              <w:rPr>
-                <w:rFonts w:ascii="Times New Roman" w:cs="Calibri" w:hAnsi="Times New Roman" w:eastAsia="Calibri"/>
-                <w:b w:val="0"/>
-                <w:bCs w:val="0"/>
-                <w:i w:val="0"/>
-                <w:iCs w:val="0"/>
-                <w:caps w:val="0"/>
-                <w:smallCaps w:val="0"/>
-                <w:strike w:val="0"/>
-                <w:dstrike w:val="0"/>
-                <w:outline w:val="0"/>
-                <w:color w:val="000000"/>
-                <w:spacing w:val="0"/>
-                <w:kern w:val="0"/>
-                <w:position w:val="0"/>
-                <w:sz w:val="24"/>
-                <w:szCs w:val="24"/>
-                <w:u w:val="none" w:color="000000"/>
-                <w:vertAlign w:val="baseline"/>
-                <w:rtl w:val="0"/>
+              <w:pStyle w:val="Normal.0"/>
+            </w:pPr>
+            <w:r>
+              <w:rPr>
+                <w:rStyle w:val="None"/>
+                <w:rtl w:val="0"/>
+                <w:lang w:val="en-US"/>
               </w:rPr>
               <w:t>Fatih SOYGAZ</w:t>
             </w:r>
             <w:r>
               <w:rPr>
-                <w:rFonts w:ascii="Times New Roman" w:cs="Calibri" w:hAnsi="Times New Roman" w:eastAsia="Calibri" w:hint="default"/>
-                <w:b w:val="0"/>
-                <w:bCs w:val="0"/>
-                <w:i w:val="0"/>
-                <w:iCs w:val="0"/>
-                <w:caps w:val="0"/>
-                <w:smallCaps w:val="0"/>
-                <w:strike w:val="0"/>
-                <w:dstrike w:val="0"/>
-                <w:outline w:val="0"/>
-                <w:color w:val="000000"/>
-                <w:spacing w:val="0"/>
-                <w:kern w:val="0"/>
-                <w:position w:val="0"/>
-                <w:sz w:val="24"/>
-                <w:szCs w:val="24"/>
-                <w:u w:val="none" w:color="000000"/>
-                <w:vertAlign w:val="baseline"/>
-                <w:rtl w:val="0"/>
+                <w:rStyle w:val="None"/>
+                <w:rtl w:val="0"/>
+                <w:lang w:val="en-US"/>
               </w:rPr>
               <w:t>İ</w:t>
             </w:r>
@@ -1378,7 +990,7 @@
           <w:shd w:val="clear" w:color="auto" w:fill="d0ddef"/>
         </w:tblPrEx>
         <w:trPr>
-          <w:trHeight w:val="1280" w:hRule="atLeast"/>
+          <w:trHeight w:val="1295" w:hRule="atLeast"/>
         </w:trPr>
         <w:tc>
           <w:tcPr>
@@ -1402,6 +1014,7 @@
             <w:pPr>
               <w:pStyle w:val="Normal.0"/>
               <w:rPr>
+                <w:rStyle w:val="None"/>
                 <w:b w:val="1"/>
                 <w:bCs w:val="1"/>
                 <w:sz w:val="16"/>
@@ -1417,13 +1030,15 @@
               <w:ind w:left="0" w:right="0" w:firstLine="0"/>
               <w:jc w:val="left"/>
               <w:rPr>
-                <w:b w:val="1"/>
-                <w:bCs w:val="1"/>
-                <w:rtl w:val="0"/>
-              </w:rPr>
-            </w:pPr>
-            <w:r>
-              <w:rPr>
+                <w:rStyle w:val="None"/>
+                <w:b w:val="1"/>
+                <w:bCs w:val="1"/>
+                <w:rtl w:val="0"/>
+              </w:rPr>
+            </w:pPr>
+            <w:r>
+              <w:rPr>
+                <w:rStyle w:val="None"/>
                 <w:b w:val="1"/>
                 <w:bCs w:val="1"/>
                 <w:rtl w:val="0"/>
@@ -1436,6 +1051,7 @@
             <w:pPr>
               <w:pStyle w:val="Normal.0"/>
               <w:rPr>
+                <w:rStyle w:val="None"/>
                 <w:b w:val="1"/>
                 <w:bCs w:val="1"/>
                 <w:sz w:val="16"/>
@@ -1456,18 +1072,13 @@
             </w:pPr>
             <w:r>
               <w:rPr>
+                <w:rStyle w:val="None"/>
                 <w:b w:val="1"/>
                 <w:bCs w:val="1"/>
                 <w:rtl w:val="0"/>
                 <w:lang w:val="en-US"/>
               </w:rPr>
               <w:t>Signature and Date</w:t>
-            </w:r>
-            <w:r>
-              <w:rPr>
-                <w:b w:val="1"/>
-                <w:bCs w:val="1"/>
-              </w:rPr>
             </w:r>
           </w:p>
         </w:tc>
@@ -1493,6 +1104,7 @@
             <w:pPr>
               <w:pStyle w:val="Normal.0"/>
               <w:rPr>
+                <w:rStyle w:val="None"/>
                 <w:b w:val="1"/>
                 <w:bCs w:val="1"/>
                 <w:sz w:val="16"/>
@@ -1513,6 +1125,7 @@
             </w:pPr>
             <w:r>
               <w:rPr>
+                <w:rStyle w:val="None"/>
                 <w:rtl w:val="0"/>
                 <w:lang w:val="en-US"/>
               </w:rPr>
@@ -1520,6 +1133,7 @@
             </w:r>
             <w:r>
               <w:rPr>
+                <w:rStyle w:val="None"/>
                 <w:rtl w:val="0"/>
                 <w:lang w:val="en-US"/>
               </w:rPr>
@@ -1527,6 +1141,7 @@
             </w:r>
             <w:r>
               <w:rPr>
+                <w:rStyle w:val="None"/>
                 <w:rtl w:val="0"/>
                 <w:lang w:val="en-US"/>
               </w:rPr>
@@ -1536,6 +1151,13 @@
         </w:tc>
       </w:tr>
     </w:tbl>
+    <w:p>
+      <w:pPr>
+        <w:pStyle w:val="Normal.0"/>
+        <w:widowControl w:val="0"/>
+        <w:ind w:left="216" w:hanging="216"/>
+      </w:pPr>
+    </w:p>
     <w:p>
       <w:pPr>
         <w:pStyle w:val="Body"/>
@@ -1552,7 +1174,7 @@
       <w:tblPr>
         <w:tblW w:w="9639" w:type="dxa"/>
         <w:jc w:val="left"/>
-        <w:tblInd w:w="216" w:type="dxa"/>
+        <w:tblInd w:w="324" w:type="dxa"/>
         <w:tblBorders>
           <w:top w:val="single" w:color="ffffff" w:sz="8" w:space="0" w:shadow="0" w:frame="0"/>
           <w:left w:val="single" w:color="ffffff" w:sz="8" w:space="0" w:shadow="0" w:frame="0"/>
@@ -1572,7 +1194,7 @@
           <w:shd w:val="clear" w:color="auto" w:fill="d0ddef"/>
         </w:tblPrEx>
         <w:trPr>
-          <w:trHeight w:val="5036" w:hRule="atLeast"/>
+          <w:trHeight w:val="5081" w:hRule="atLeast"/>
         </w:trPr>
         <w:tc>
           <w:tcPr>
@@ -1596,6 +1218,7 @@
             <w:pPr>
               <w:pStyle w:val="Normal.0"/>
               <w:rPr>
+                <w:rStyle w:val="None"/>
                 <w:b w:val="1"/>
                 <w:bCs w:val="1"/>
                 <w:sz w:val="22"/>
@@ -1604,6 +1227,7 @@
             </w:pPr>
             <w:r>
               <w:rPr>
+                <w:rStyle w:val="None"/>
                 <w:b w:val="1"/>
                 <w:bCs w:val="1"/>
                 <w:sz w:val="22"/>
@@ -1633,6 +1257,7 @@
             </w:pPr>
             <w:r>
               <w:rPr>
+                <w:rStyle w:val="None"/>
                 <w:sz w:val="22"/>
                 <w:szCs w:val="22"/>
                 <w:rtl w:val="0"/>
@@ -1660,6 +1285,7 @@
             </w:pPr>
             <w:r>
               <w:rPr>
+                <w:rStyle w:val="None"/>
                 <w:sz w:val="22"/>
                 <w:szCs w:val="22"/>
                 <w:rtl w:val="0"/>
@@ -1687,6 +1313,7 @@
             </w:pPr>
             <w:r>
               <w:rPr>
+                <w:rStyle w:val="None"/>
                 <w:sz w:val="22"/>
                 <w:szCs w:val="22"/>
                 <w:rtl w:val="0"/>
@@ -1714,6 +1341,7 @@
             </w:pPr>
             <w:r>
               <w:rPr>
+                <w:rStyle w:val="None"/>
                 <w:sz w:val="22"/>
                 <w:szCs w:val="22"/>
                 <w:rtl w:val="0"/>
@@ -1741,6 +1369,7 @@
             </w:pPr>
             <w:r>
               <w:rPr>
+                <w:rStyle w:val="None"/>
                 <w:sz w:val="22"/>
                 <w:szCs w:val="22"/>
                 <w:rtl w:val="0"/>
@@ -1753,6 +1382,7 @@
             <w:pPr>
               <w:pStyle w:val="Normal.0"/>
               <w:rPr>
+                <w:rStyle w:val="None"/>
                 <w:sz w:val="18"/>
                 <w:szCs w:val="18"/>
                 <w:lang w:val="en-US"/>
@@ -1766,6 +1396,7 @@
               <w:ind w:left="0" w:right="0" w:firstLine="0"/>
               <w:jc w:val="left"/>
               <w:rPr>
+                <w:rStyle w:val="None"/>
                 <w:b w:val="1"/>
                 <w:bCs w:val="1"/>
                 <w:sz w:val="22"/>
@@ -1775,6 +1406,7 @@
             </w:pPr>
             <w:r>
               <w:rPr>
+                <w:rStyle w:val="None"/>
                 <w:b w:val="1"/>
                 <w:bCs w:val="1"/>
                 <w:sz w:val="22"/>
@@ -1804,6 +1436,7 @@
             </w:pPr>
             <w:r>
               <w:rPr>
+                <w:rStyle w:val="None"/>
                 <w:sz w:val="22"/>
                 <w:szCs w:val="22"/>
                 <w:rtl w:val="0"/>
@@ -1831,6 +1464,7 @@
             </w:pPr>
             <w:r>
               <w:rPr>
+                <w:rStyle w:val="None"/>
                 <w:sz w:val="22"/>
                 <w:szCs w:val="22"/>
                 <w:rtl w:val="0"/>
@@ -1858,6 +1492,7 @@
             </w:pPr>
             <w:r>
               <w:rPr>
+                <w:rStyle w:val="None"/>
                 <w:sz w:val="22"/>
                 <w:szCs w:val="22"/>
                 <w:rtl w:val="0"/>
@@ -1885,6 +1520,7 @@
             </w:pPr>
             <w:r>
               <w:rPr>
+                <w:rStyle w:val="None"/>
                 <w:sz w:val="22"/>
                 <w:szCs w:val="22"/>
                 <w:rtl w:val="0"/>
@@ -1912,6 +1548,7 @@
             </w:pPr>
             <w:r>
               <w:rPr>
+                <w:rStyle w:val="None"/>
                 <w:sz w:val="22"/>
                 <w:szCs w:val="22"/>
                 <w:rtl w:val="0"/>
@@ -1939,6 +1576,7 @@
             </w:pPr>
             <w:r>
               <w:rPr>
+                <w:rStyle w:val="None"/>
                 <w:sz w:val="22"/>
                 <w:szCs w:val="22"/>
                 <w:rtl w:val="0"/>
@@ -1954,7 +1592,7 @@
       <w:pPr>
         <w:pStyle w:val="Normal.0"/>
         <w:widowControl w:val="0"/>
-        <w:ind w:left="108" w:hanging="108"/>
+        <w:ind w:left="216" w:hanging="216"/>
       </w:pPr>
       <w:r/>
     </w:p>
@@ -2899,43 +2537,14 @@
       <w:szCs w:val="24"/>
       <w:u w:val="none"/>
       <w:vertAlign w:val="baseline"/>
-    </w:rPr>
-  </w:style>
-  <w:style w:type="paragraph" w:styleId="Body">
-    <w:name w:val="Body"/>
-    <w:next w:val="Body"/>
-    <w:pPr>
-      <w:keepNext w:val="0"/>
-      <w:keepLines w:val="0"/>
-      <w:pageBreakBefore w:val="0"/>
-      <w:widowControl w:val="1"/>
-      <w:shd w:val="clear" w:color="auto" w:fill="auto"/>
-      <w:suppressAutoHyphens w:val="0"/>
-      <w:bidi w:val="0"/>
-      <w:spacing w:before="0" w:after="0" w:line="240" w:lineRule="auto"/>
-      <w:ind w:left="0" w:right="0" w:firstLine="0"/>
-      <w:jc w:val="left"/>
-      <w:outlineLvl w:val="9"/>
-    </w:pPr>
-    <w:rPr>
-      <w:rFonts w:ascii="Helvetica Neue" w:cs="Arial Unicode MS" w:hAnsi="Helvetica Neue" w:eastAsia="Arial Unicode MS"/>
-      <w:b w:val="0"/>
-      <w:bCs w:val="0"/>
-      <w:i w:val="0"/>
-      <w:iCs w:val="0"/>
-      <w:caps w:val="0"/>
-      <w:smallCaps w:val="0"/>
-      <w:strike w:val="0"/>
-      <w:dstrike w:val="0"/>
-      <w:outline w:val="0"/>
-      <w:color w:val="000000"/>
-      <w:spacing w:val="0"/>
-      <w:kern w:val="0"/>
-      <w:position w:val="0"/>
-      <w:sz w:val="22"/>
-      <w:szCs w:val="22"/>
-      <w:u w:val="none"/>
-      <w:vertAlign w:val="baseline"/>
+      <w14:textOutline>
+        <w14:noFill/>
+      </w14:textOutline>
+      <w14:textFill>
+        <w14:solidFill>
+          <w14:srgbClr w14:val="000000"/>
+        </w14:solidFill>
+      </w14:textFill>
     </w:rPr>
   </w:style>
   <w:style w:type="paragraph" w:styleId="Normal.0">
@@ -2974,6 +2583,14 @@
       <w:u w:val="none" w:color="000000"/>
       <w:vertAlign w:val="baseline"/>
       <w:lang w:val="en-US"/>
+      <w14:textOutline>
+        <w14:noFill/>
+      </w14:textOutline>
+      <w14:textFill>
+        <w14:solidFill>
+          <w14:srgbClr w14:val="000000"/>
+        </w14:solidFill>
+      </w14:textFill>
     </w:rPr>
   </w:style>
   <w:style w:type="paragraph" w:styleId="heading 1">
@@ -3012,6 +2629,11 @@
       <w:u w:val="none" w:color="000000"/>
       <w:vertAlign w:val="baseline"/>
       <w:lang w:val="en-US"/>
+      <w14:textFill>
+        <w14:solidFill>
+          <w14:srgbClr w14:val="000000"/>
+        </w14:solidFill>
+      </w14:textFill>
     </w:rPr>
   </w:style>
   <w:style w:type="paragraph" w:styleId="List Paragraph">
@@ -3050,15 +2672,73 @@
       <w:u w:val="none" w:color="000000"/>
       <w:vertAlign w:val="baseline"/>
       <w:lang w:val="en-US"/>
+      <w14:textFill>
+        <w14:solidFill>
+          <w14:srgbClr w14:val="000000"/>
+        </w14:solidFill>
+      </w14:textFill>
     </w:rPr>
+  </w:style>
+  <w:style w:type="character" w:styleId="None">
+    <w:name w:val="None"/>
   </w:style>
   <w:style w:type="character" w:styleId="Hyperlink.0">
     <w:name w:val="Hyperlink.0"/>
-    <w:basedOn w:val="Hyperlink"/>
+    <w:basedOn w:val="None"/>
     <w:next w:val="Hyperlink.0"/>
     <w:rPr>
+      <w:rFonts w:ascii="Times New Roman" w:cs="Times New Roman" w:hAnsi="Times New Roman" w:eastAsia="Times New Roman"/>
+      <w:outline w:val="0"/>
       <w:color w:val="0000ff"/>
       <w:u w:val="single" w:color="0000ff"/>
+      <w:lang w:val="en-US"/>
+      <w14:textFill>
+        <w14:solidFill>
+          <w14:srgbClr w14:val="0000FF"/>
+        </w14:solidFill>
+      </w14:textFill>
+    </w:rPr>
+  </w:style>
+  <w:style w:type="paragraph" w:styleId="Body">
+    <w:name w:val="Body"/>
+    <w:next w:val="Body"/>
+    <w:pPr>
+      <w:keepNext w:val="0"/>
+      <w:keepLines w:val="0"/>
+      <w:pageBreakBefore w:val="0"/>
+      <w:widowControl w:val="1"/>
+      <w:shd w:val="clear" w:color="auto" w:fill="auto"/>
+      <w:suppressAutoHyphens w:val="0"/>
+      <w:bidi w:val="0"/>
+      <w:spacing w:before="0" w:after="0" w:line="240" w:lineRule="auto"/>
+      <w:ind w:left="0" w:right="0" w:firstLine="0"/>
+      <w:jc w:val="left"/>
+      <w:outlineLvl w:val="9"/>
+    </w:pPr>
+    <w:rPr>
+      <w:rFonts w:ascii="Helvetica Neue" w:cs="Helvetica Neue" w:hAnsi="Helvetica Neue" w:eastAsia="Helvetica Neue"/>
+      <w:b w:val="0"/>
+      <w:bCs w:val="0"/>
+      <w:i w:val="0"/>
+      <w:iCs w:val="0"/>
+      <w:caps w:val="0"/>
+      <w:smallCaps w:val="0"/>
+      <w:strike w:val="0"/>
+      <w:dstrike w:val="0"/>
+      <w:outline w:val="0"/>
+      <w:color w:val="000000"/>
+      <w:spacing w:val="0"/>
+      <w:kern w:val="0"/>
+      <w:position w:val="0"/>
+      <w:sz w:val="22"/>
+      <w:szCs w:val="22"/>
+      <w:u w:val="none" w:color="000000"/>
+      <w:vertAlign w:val="baseline"/>
+      <w14:textFill>
+        <w14:solidFill>
+          <w14:srgbClr w14:val="000000"/>
+        </w14:solidFill>
+      </w14:textFill>
     </w:rPr>
   </w:style>
 </w:styles>
@@ -3257,17 +2937,17 @@
         <a:solidFill>
           <a:srgbClr val="FFFFFF"/>
         </a:solidFill>
-        <a:ln w="12700" cap="flat">
+        <a:ln w="25400" cap="flat">
           <a:solidFill>
             <a:schemeClr val="accent1"/>
           </a:solidFill>
           <a:prstDash val="solid"/>
-          <a:miter lim="800000"/>
+          <a:round/>
         </a:ln>
         <a:effectLst/>
         <a:sp3d/>
       </a:spPr>
-      <a:bodyPr rot="0" spcFirstLastPara="1" vertOverflow="overflow" horzOverflow="overflow" vert="horz" wrap="square" lIns="45719" tIns="45719" rIns="45719" bIns="45719" numCol="1" spcCol="38100" rtlCol="0" anchor="ctr" upright="0">
+      <a:bodyPr rot="0" spcFirstLastPara="1" vertOverflow="overflow" horzOverflow="overflow" vert="horz" wrap="square" lIns="45718" tIns="45718" rIns="45718" bIns="45718" numCol="1" spcCol="38100" rtlCol="0" anchor="ctr" upright="0">
         <a:spAutoFit/>
       </a:bodyPr>
       <a:lstStyle>
@@ -3295,10 +2975,10 @@
             </a:solidFill>
             <a:effectLst/>
             <a:uFillTx/>
-            <a:latin typeface="Calibri"/>
-            <a:ea typeface="Calibri"/>
-            <a:cs typeface="Calibri"/>
-            <a:sym typeface="Calibri"/>
+            <a:latin typeface="+mn-lt"/>
+            <a:ea typeface="+mn-ea"/>
+            <a:cs typeface="+mn-cs"/>
+            <a:sym typeface="Helvetica Neue"/>
           </a:defRPr>
         </a:defPPr>
         <a:lvl1pPr marL="0" marR="0" indent="0" algn="l" defTabSz="914400" rtl="0" fontAlgn="auto" latinLnBrk="1" hangingPunct="0">
@@ -3546,12 +3226,12 @@
     <a:lnDef>
       <a:spPr>
         <a:noFill/>
-        <a:ln w="12700" cap="flat">
+        <a:ln w="25400" cap="flat">
           <a:solidFill>
             <a:schemeClr val="accent1"/>
           </a:solidFill>
           <a:prstDash val="solid"/>
-          <a:miter lim="800000"/>
+          <a:round/>
         </a:ln>
         <a:effectLst/>
         <a:sp3d/>
@@ -3838,7 +3518,7 @@
         <a:effectLst/>
         <a:sp3d/>
       </a:spPr>
-      <a:bodyPr rot="0" spcFirstLastPara="1" vertOverflow="overflow" horzOverflow="overflow" vert="horz" wrap="square" lIns="45719" tIns="45719" rIns="45719" bIns="45719" numCol="1" spcCol="38100" rtlCol="0" anchor="t" upright="0">
+      <a:bodyPr rot="0" spcFirstLastPara="1" vertOverflow="overflow" horzOverflow="overflow" vert="horz" wrap="square" lIns="45718" tIns="45718" rIns="45718" bIns="45718" numCol="1" spcCol="38100" rtlCol="0" anchor="t" upright="0">
         <a:spAutoFit/>
       </a:bodyPr>
       <a:lstStyle>
@@ -3866,10 +3546,10 @@
             </a:solidFill>
             <a:effectLst/>
             <a:uFillTx/>
-            <a:latin typeface="Calibri"/>
-            <a:ea typeface="Calibri"/>
-            <a:cs typeface="Calibri"/>
-            <a:sym typeface="Calibri"/>
+            <a:latin typeface="+mn-lt"/>
+            <a:ea typeface="+mn-ea"/>
+            <a:cs typeface="+mn-cs"/>
+            <a:sym typeface="Helvetica Neue"/>
           </a:defRPr>
         </a:defPPr>
         <a:lvl1pPr marL="0" marR="0" indent="0" algn="l" defTabSz="914400" rtl="0" fontAlgn="auto" latinLnBrk="1" hangingPunct="0">

</xml_diff>